<commit_message>
Tambah dan ubah file
</commit_message>
<xml_diff>
--- a/Laporan/BAB IV.docx
+++ b/Laporan/BAB IV.docx
@@ -20,19 +20,8 @@
           <w:sz w:val="28"/>
           <w:szCs w:val="28"/>
         </w:rPr>
-        <w:t>BAB I</w:t>
-      </w:r>
-      <w:r>
-        <w:rPr>
-          <w:rFonts w:ascii="Times New Roman" w:hAnsi="Times New Roman" w:cs="Times New Roman"/>
-          <w:b/>
-          <w:sz w:val="28"/>
-          <w:szCs w:val="28"/>
-        </w:rPr>
-        <w:t>V</w:t>
-      </w:r>
-      <w:bookmarkStart w:id="0" w:name="_GoBack"/>
-      <w:bookmarkEnd w:id="0"/>
+        <w:t>BAB IV</w:t>
+      </w:r>
     </w:p>
     <w:p>
       <w:pPr>
@@ -52,7 +41,25 @@
           <w:sz w:val="28"/>
           <w:szCs w:val="28"/>
         </w:rPr>
-        <w:t>ANALISIS SISTEM</w:t>
+        <w:t xml:space="preserve">ANALISIS </w:t>
+      </w:r>
+      <w:r>
+        <w:rPr>
+          <w:rFonts w:ascii="Times New Roman" w:hAnsi="Times New Roman" w:cs="Times New Roman"/>
+          <w:b/>
+          <w:sz w:val="28"/>
+          <w:szCs w:val="28"/>
+        </w:rPr>
+        <w:t xml:space="preserve">DAN PERANCANGAN </w:t>
+      </w:r>
+      <w:r>
+        <w:rPr>
+          <w:rFonts w:ascii="Times New Roman" w:hAnsi="Times New Roman" w:cs="Times New Roman"/>
+          <w:b/>
+          <w:sz w:val="28"/>
+          <w:szCs w:val="28"/>
+        </w:rPr>
+        <w:t>SISTEM</w:t>
       </w:r>
     </w:p>
     <w:p>
@@ -83,7 +90,16 @@
           <w:sz w:val="24"/>
           <w:szCs w:val="24"/>
         </w:rPr>
-        <w:t>3.1</w:t>
+        <w:t>4</w:t>
+      </w:r>
+      <w:r>
+        <w:rPr>
+          <w:rFonts w:ascii="Times New Roman" w:hAnsi="Times New Roman" w:cs="Times New Roman"/>
+          <w:b/>
+          <w:sz w:val="24"/>
+          <w:szCs w:val="24"/>
+        </w:rPr>
+        <w:t>.1</w:t>
       </w:r>
       <w:r>
         <w:rPr>
@@ -101,65 +117,264 @@
           <w:sz w:val="24"/>
           <w:szCs w:val="24"/>
         </w:rPr>
-        <w:t>Identidikasi Masalah</w:t>
+        <w:t>Identi</w:t>
+      </w:r>
+      <w:r>
+        <w:rPr>
+          <w:rFonts w:ascii="Times New Roman" w:hAnsi="Times New Roman" w:cs="Times New Roman"/>
+          <w:b/>
+          <w:sz w:val="24"/>
+          <w:szCs w:val="24"/>
+        </w:rPr>
+        <w:t>f</w:t>
+      </w:r>
+      <w:r>
+        <w:rPr>
+          <w:rFonts w:ascii="Times New Roman" w:hAnsi="Times New Roman" w:cs="Times New Roman"/>
+          <w:b/>
+          <w:sz w:val="24"/>
+          <w:szCs w:val="24"/>
+        </w:rPr>
+        <w:t>ikasi Masalah</w:t>
       </w:r>
     </w:p>
     <w:p>
       <w:pPr>
         <w:spacing w:after="0" w:line="360" w:lineRule="auto"/>
-        <w:rPr>
-          <w:rFonts w:ascii="Times New Roman" w:hAnsi="Times New Roman" w:cs="Times New Roman"/>
-          <w:b/>
+        <w:ind w:firstLine="720" w:firstLineChars="0"/>
+        <w:jc w:val="both"/>
+        <w:rPr>
+          <w:rFonts w:hint="eastAsia" w:ascii="Times New Roman" w:hAnsi="Times New Roman" w:cs="Times New Roman"/>
+          <w:b w:val="0"/>
+          <w:bCs/>
           <w:sz w:val="24"/>
           <w:szCs w:val="24"/>
         </w:rPr>
       </w:pPr>
       <w:r>
         <w:rPr>
-          <w:rFonts w:ascii="Times New Roman" w:hAnsi="Times New Roman" w:cs="Times New Roman"/>
-          <w:b/>
-          <w:sz w:val="24"/>
-          <w:szCs w:val="24"/>
-        </w:rPr>
-        <w:t xml:space="preserve">3.2 </w:t>
-      </w:r>
-      <w:r>
-        <w:rPr>
-          <w:rFonts w:ascii="Times New Roman" w:hAnsi="Times New Roman" w:cs="Times New Roman"/>
-          <w:b/>
-          <w:sz w:val="24"/>
-          <w:szCs w:val="24"/>
-        </w:rPr>
-        <w:tab/>
-      </w:r>
-      <w:r>
-        <w:rPr>
-          <w:rFonts w:ascii="Times New Roman" w:hAnsi="Times New Roman" w:cs="Times New Roman"/>
-          <w:b/>
-          <w:sz w:val="24"/>
-          <w:szCs w:val="24"/>
-        </w:rPr>
-        <w:t>Fungsi Utama Sistem</w:t>
+          <w:rFonts w:hint="eastAsia" w:ascii="Times New Roman" w:hAnsi="Times New Roman" w:cs="Times New Roman"/>
+          <w:b w:val="0"/>
+          <w:bCs/>
+          <w:sz w:val="24"/>
+          <w:szCs w:val="24"/>
+        </w:rPr>
+        <w:t>Identifikasi masalah merupakan hal yang sangat diperlukan sehingga dapat</w:t>
       </w:r>
     </w:p>
     <w:p>
       <w:pPr>
         <w:spacing w:after="0" w:line="360" w:lineRule="auto"/>
-        <w:rPr>
-          <w:rFonts w:ascii="Times New Roman" w:hAnsi="Times New Roman" w:cs="Times New Roman"/>
-          <w:b/>
+        <w:jc w:val="both"/>
+        <w:rPr>
+          <w:rFonts w:hint="default" w:ascii="Times New Roman" w:hAnsi="Times New Roman" w:cs="Times New Roman"/>
+          <w:b w:val="0"/>
+          <w:bCs/>
           <w:sz w:val="24"/>
           <w:szCs w:val="24"/>
         </w:rPr>
       </w:pPr>
       <w:r>
         <w:rPr>
-          <w:rFonts w:ascii="Times New Roman" w:hAnsi="Times New Roman" w:cs="Times New Roman"/>
-          <w:b/>
-          <w:sz w:val="24"/>
-          <w:szCs w:val="24"/>
-        </w:rPr>
-        <w:t>3.2.1</w:t>
+          <w:rFonts w:hint="eastAsia" w:ascii="Times New Roman" w:hAnsi="Times New Roman" w:cs="Times New Roman"/>
+          <w:b w:val="0"/>
+          <w:bCs/>
+          <w:sz w:val="24"/>
+          <w:szCs w:val="24"/>
+        </w:rPr>
+        <w:t>diketahui kebutuhan apa saja yang perlu disediakan untuk pengembangan sistem</w:t>
+      </w:r>
+      <w:r>
+        <w:rPr>
+          <w:rFonts w:hint="default" w:ascii="Times New Roman" w:hAnsi="Times New Roman" w:cs="Times New Roman"/>
+          <w:b w:val="0"/>
+          <w:bCs/>
+          <w:sz w:val="24"/>
+          <w:szCs w:val="24"/>
+        </w:rPr>
+        <w:t xml:space="preserve"> </w:t>
+      </w:r>
+      <w:r>
+        <w:rPr>
+          <w:rFonts w:hint="eastAsia" w:ascii="Times New Roman" w:hAnsi="Times New Roman" w:cs="Times New Roman"/>
+          <w:b w:val="0"/>
+          <w:bCs/>
+          <w:sz w:val="24"/>
+          <w:szCs w:val="24"/>
+        </w:rPr>
+        <w:t>dan perangkat lunak</w:t>
+      </w:r>
+      <w:r>
+        <w:rPr>
+          <w:rFonts w:hint="default" w:ascii="Times New Roman" w:hAnsi="Times New Roman" w:cs="Times New Roman"/>
+          <w:b w:val="0"/>
+          <w:bCs/>
+          <w:sz w:val="24"/>
+          <w:szCs w:val="24"/>
+        </w:rPr>
+        <w:t>. Pada studi kasus kerja praktik ini, permasalahan yang terjadi diantaranya :</w:t>
+      </w:r>
+    </w:p>
+    <w:p>
+      <w:pPr>
+        <w:pStyle w:val="5"/>
+        <w:numPr>
+          <w:ilvl w:val="0"/>
+          <w:numId w:val="1"/>
+        </w:numPr>
+        <w:spacing w:after="0" w:line="360" w:lineRule="auto"/>
+        <w:jc w:val="both"/>
+        <w:rPr>
+          <w:rFonts w:ascii="Times New Roman" w:hAnsi="Times New Roman"/>
+          <w:sz w:val="24"/>
+          <w:szCs w:val="24"/>
+        </w:rPr>
+      </w:pPr>
+      <w:r>
+        <w:rPr>
+          <w:rFonts w:ascii="Times New Roman" w:hAnsi="Times New Roman"/>
+          <w:sz w:val="24"/>
+          <w:szCs w:val="24"/>
+        </w:rPr>
+        <w:t>Integrasi data yang kurang antara pusat dan cabang toko</w:t>
+      </w:r>
+    </w:p>
+    <w:p>
+      <w:pPr>
+        <w:pStyle w:val="5"/>
+        <w:numPr>
+          <w:ilvl w:val="0"/>
+          <w:numId w:val="1"/>
+        </w:numPr>
+        <w:spacing w:after="0" w:line="360" w:lineRule="auto"/>
+        <w:jc w:val="both"/>
+        <w:rPr>
+          <w:rFonts w:ascii="Times New Roman" w:hAnsi="Times New Roman"/>
+          <w:sz w:val="24"/>
+          <w:szCs w:val="24"/>
+        </w:rPr>
+      </w:pPr>
+      <w:r>
+        <w:rPr>
+          <w:rFonts w:ascii="Times New Roman" w:hAnsi="Times New Roman"/>
+          <w:sz w:val="24"/>
+          <w:szCs w:val="24"/>
+        </w:rPr>
+        <w:t>Tidak adanya sistem back up data</w:t>
+      </w:r>
+    </w:p>
+    <w:p>
+      <w:pPr>
+        <w:pStyle w:val="5"/>
+        <w:numPr>
+          <w:ilvl w:val="0"/>
+          <w:numId w:val="1"/>
+        </w:numPr>
+        <w:spacing w:after="0" w:line="360" w:lineRule="auto"/>
+        <w:jc w:val="both"/>
+        <w:rPr>
+          <w:rFonts w:ascii="Times New Roman" w:hAnsi="Times New Roman"/>
+          <w:b/>
+          <w:sz w:val="24"/>
+          <w:szCs w:val="24"/>
+        </w:rPr>
+      </w:pPr>
+      <w:r>
+        <w:rPr>
+          <w:rFonts w:ascii="Times New Roman" w:hAnsi="Times New Roman"/>
+          <w:sz w:val="24"/>
+          <w:szCs w:val="24"/>
+        </w:rPr>
+        <w:t>Stok barang belum terkontrol dengan baik</w:t>
+      </w:r>
+    </w:p>
+    <w:p>
+      <w:pPr>
+        <w:spacing w:after="0" w:line="360" w:lineRule="auto"/>
+        <w:jc w:val="both"/>
+        <w:rPr>
+          <w:rFonts w:hint="default" w:ascii="Times New Roman" w:hAnsi="Times New Roman" w:cs="Times New Roman"/>
+          <w:b w:val="0"/>
+          <w:bCs/>
+          <w:sz w:val="24"/>
+          <w:szCs w:val="24"/>
+        </w:rPr>
+      </w:pPr>
+    </w:p>
+    <w:p>
+      <w:pPr>
+        <w:spacing w:after="0" w:line="360" w:lineRule="auto"/>
+        <w:rPr>
+          <w:rFonts w:ascii="Times New Roman" w:hAnsi="Times New Roman" w:cs="Times New Roman"/>
+          <w:b/>
+          <w:sz w:val="24"/>
+          <w:szCs w:val="24"/>
+        </w:rPr>
+      </w:pPr>
+      <w:r>
+        <w:rPr>
+          <w:rFonts w:ascii="Times New Roman" w:hAnsi="Times New Roman" w:cs="Times New Roman"/>
+          <w:b/>
+          <w:sz w:val="24"/>
+          <w:szCs w:val="24"/>
+        </w:rPr>
+        <w:t>4</w:t>
+      </w:r>
+      <w:r>
+        <w:rPr>
+          <w:rFonts w:ascii="Times New Roman" w:hAnsi="Times New Roman" w:cs="Times New Roman"/>
+          <w:b/>
+          <w:sz w:val="24"/>
+          <w:szCs w:val="24"/>
+        </w:rPr>
+        <w:t xml:space="preserve">.2 </w:t>
+      </w:r>
+      <w:r>
+        <w:rPr>
+          <w:rFonts w:ascii="Times New Roman" w:hAnsi="Times New Roman" w:cs="Times New Roman"/>
+          <w:b/>
+          <w:sz w:val="24"/>
+          <w:szCs w:val="24"/>
+        </w:rPr>
+        <w:tab/>
+      </w:r>
+      <w:r>
+        <w:rPr>
+          <w:rFonts w:ascii="Times New Roman" w:hAnsi="Times New Roman" w:cs="Times New Roman"/>
+          <w:b/>
+          <w:sz w:val="24"/>
+          <w:szCs w:val="24"/>
+        </w:rPr>
+        <w:t>Analisa Sistem</w:t>
+      </w:r>
+    </w:p>
+    <w:p>
+      <w:pPr>
+        <w:spacing w:after="0" w:line="360" w:lineRule="auto"/>
+        <w:rPr>
+          <w:rFonts w:ascii="Times New Roman" w:hAnsi="Times New Roman" w:cs="Times New Roman"/>
+          <w:b/>
+          <w:sz w:val="24"/>
+          <w:szCs w:val="24"/>
+        </w:rPr>
+      </w:pPr>
+      <w:r>
+        <w:rPr>
+          <w:rFonts w:ascii="Times New Roman" w:hAnsi="Times New Roman" w:cs="Times New Roman"/>
+          <w:b/>
+          <w:sz w:val="24"/>
+          <w:szCs w:val="24"/>
+        </w:rPr>
+        <w:t>4</w:t>
+      </w:r>
+      <w:r>
+        <w:rPr>
+          <w:rFonts w:ascii="Times New Roman" w:hAnsi="Times New Roman" w:cs="Times New Roman"/>
+          <w:b/>
+          <w:sz w:val="24"/>
+          <w:szCs w:val="24"/>
+        </w:rPr>
+        <w:t>.2.1</w:t>
       </w:r>
       <w:r>
         <w:rPr>
@@ -226,17 +441,6 @@
         <w:gridCol w:w="5902"/>
       </w:tblGrid>
       <w:tr>
-        <w:tblPrEx>
-          <w:tblBorders>
-            <w:top w:val="single" w:color="auto" w:sz="4" w:space="0"/>
-            <w:left w:val="single" w:color="auto" w:sz="4" w:space="0"/>
-            <w:bottom w:val="single" w:color="auto" w:sz="4" w:space="0"/>
-            <w:right w:val="single" w:color="auto" w:sz="4" w:space="0"/>
-            <w:insideH w:val="single" w:color="auto" w:sz="4" w:space="0"/>
-            <w:insideV w:val="single" w:color="auto" w:sz="4" w:space="0"/>
-          </w:tblBorders>
-          <w:tblLayout w:type="fixed"/>
-        </w:tblPrEx>
         <w:tc>
           <w:tcPr>
             <w:tcW w:w="570" w:type="dxa"/>
@@ -317,17 +521,6 @@
         </w:tc>
       </w:tr>
       <w:tr>
-        <w:tblPrEx>
-          <w:tblBorders>
-            <w:top w:val="single" w:color="auto" w:sz="4" w:space="0"/>
-            <w:left w:val="single" w:color="auto" w:sz="4" w:space="0"/>
-            <w:bottom w:val="single" w:color="auto" w:sz="4" w:space="0"/>
-            <w:right w:val="single" w:color="auto" w:sz="4" w:space="0"/>
-            <w:insideH w:val="single" w:color="auto" w:sz="4" w:space="0"/>
-            <w:insideV w:val="single" w:color="auto" w:sz="4" w:space="0"/>
-          </w:tblBorders>
-          <w:tblLayout w:type="fixed"/>
-        </w:tblPrEx>
         <w:tc>
           <w:tcPr>
             <w:tcW w:w="570" w:type="dxa"/>
@@ -402,17 +595,6 @@
         </w:tc>
       </w:tr>
       <w:tr>
-        <w:tblPrEx>
-          <w:tblBorders>
-            <w:top w:val="single" w:color="auto" w:sz="4" w:space="0"/>
-            <w:left w:val="single" w:color="auto" w:sz="4" w:space="0"/>
-            <w:bottom w:val="single" w:color="auto" w:sz="4" w:space="0"/>
-            <w:right w:val="single" w:color="auto" w:sz="4" w:space="0"/>
-            <w:insideH w:val="single" w:color="auto" w:sz="4" w:space="0"/>
-            <w:insideV w:val="single" w:color="auto" w:sz="4" w:space="0"/>
-          </w:tblBorders>
-          <w:tblLayout w:type="fixed"/>
-        </w:tblPrEx>
         <w:tc>
           <w:tcPr>
             <w:tcW w:w="570" w:type="dxa"/>
@@ -487,17 +669,6 @@
         </w:tc>
       </w:tr>
       <w:tr>
-        <w:tblPrEx>
-          <w:tblBorders>
-            <w:top w:val="single" w:color="auto" w:sz="4" w:space="0"/>
-            <w:left w:val="single" w:color="auto" w:sz="4" w:space="0"/>
-            <w:bottom w:val="single" w:color="auto" w:sz="4" w:space="0"/>
-            <w:right w:val="single" w:color="auto" w:sz="4" w:space="0"/>
-            <w:insideH w:val="single" w:color="auto" w:sz="4" w:space="0"/>
-            <w:insideV w:val="single" w:color="auto" w:sz="4" w:space="0"/>
-          </w:tblBorders>
-          <w:tblLayout w:type="fixed"/>
-        </w:tblPrEx>
         <w:tc>
           <w:tcPr>
             <w:tcW w:w="570" w:type="dxa"/>
@@ -572,17 +743,6 @@
         </w:tc>
       </w:tr>
       <w:tr>
-        <w:tblPrEx>
-          <w:tblBorders>
-            <w:top w:val="single" w:color="auto" w:sz="4" w:space="0"/>
-            <w:left w:val="single" w:color="auto" w:sz="4" w:space="0"/>
-            <w:bottom w:val="single" w:color="auto" w:sz="4" w:space="0"/>
-            <w:right w:val="single" w:color="auto" w:sz="4" w:space="0"/>
-            <w:insideH w:val="single" w:color="auto" w:sz="4" w:space="0"/>
-            <w:insideV w:val="single" w:color="auto" w:sz="4" w:space="0"/>
-          </w:tblBorders>
-          <w:tblLayout w:type="fixed"/>
-        </w:tblPrEx>
         <w:tc>
           <w:tcPr>
             <w:tcW w:w="570" w:type="dxa"/>
@@ -714,7 +874,18 @@
           <w:sz w:val="24"/>
           <w:szCs w:val="24"/>
         </w:rPr>
-        <w:t>Identifikasi Use Case</w:t>
+        <w:t xml:space="preserve">Identifikasi </w:t>
+      </w:r>
+      <w:r>
+        <w:rPr>
+          <w:rFonts w:ascii="Times New Roman" w:hAnsi="Times New Roman" w:cs="Times New Roman"/>
+          <w:b/>
+          <w:i/>
+          <w:iCs/>
+          <w:sz w:val="24"/>
+          <w:szCs w:val="24"/>
+        </w:rPr>
+        <w:t>Use Case</w:t>
       </w:r>
     </w:p>
     <w:tbl>
@@ -744,17 +915,6 @@
         <w:gridCol w:w="2254"/>
       </w:tblGrid>
       <w:tr>
-        <w:tblPrEx>
-          <w:tblBorders>
-            <w:top w:val="single" w:color="auto" w:sz="4" w:space="0"/>
-            <w:left w:val="single" w:color="auto" w:sz="4" w:space="0"/>
-            <w:bottom w:val="single" w:color="auto" w:sz="4" w:space="0"/>
-            <w:right w:val="single" w:color="auto" w:sz="4" w:space="0"/>
-            <w:insideH w:val="single" w:color="auto" w:sz="4" w:space="0"/>
-            <w:insideV w:val="single" w:color="auto" w:sz="4" w:space="0"/>
-          </w:tblBorders>
-          <w:tblLayout w:type="fixed"/>
-        </w:tblPrEx>
         <w:tc>
           <w:tcPr>
             <w:tcW w:w="562" w:type="dxa"/>
@@ -861,17 +1021,6 @@
         </w:tc>
       </w:tr>
       <w:tr>
-        <w:tblPrEx>
-          <w:tblBorders>
-            <w:top w:val="single" w:color="auto" w:sz="4" w:space="0"/>
-            <w:left w:val="single" w:color="auto" w:sz="4" w:space="0"/>
-            <w:bottom w:val="single" w:color="auto" w:sz="4" w:space="0"/>
-            <w:right w:val="single" w:color="auto" w:sz="4" w:space="0"/>
-            <w:insideH w:val="single" w:color="auto" w:sz="4" w:space="0"/>
-            <w:insideV w:val="single" w:color="auto" w:sz="4" w:space="0"/>
-          </w:tblBorders>
-          <w:tblLayout w:type="fixed"/>
-        </w:tblPrEx>
         <w:tc>
           <w:tcPr>
             <w:tcW w:w="562" w:type="dxa"/>
@@ -970,17 +1119,6 @@
         </w:tc>
       </w:tr>
       <w:tr>
-        <w:tblPrEx>
-          <w:tblBorders>
-            <w:top w:val="single" w:color="auto" w:sz="4" w:space="0"/>
-            <w:left w:val="single" w:color="auto" w:sz="4" w:space="0"/>
-            <w:bottom w:val="single" w:color="auto" w:sz="4" w:space="0"/>
-            <w:right w:val="single" w:color="auto" w:sz="4" w:space="0"/>
-            <w:insideH w:val="single" w:color="auto" w:sz="4" w:space="0"/>
-            <w:insideV w:val="single" w:color="auto" w:sz="4" w:space="0"/>
-          </w:tblBorders>
-          <w:tblLayout w:type="fixed"/>
-        </w:tblPrEx>
         <w:tc>
           <w:tcPr>
             <w:tcW w:w="562" w:type="dxa"/>
@@ -1079,17 +1217,6 @@
         </w:tc>
       </w:tr>
       <w:tr>
-        <w:tblPrEx>
-          <w:tblBorders>
-            <w:top w:val="single" w:color="auto" w:sz="4" w:space="0"/>
-            <w:left w:val="single" w:color="auto" w:sz="4" w:space="0"/>
-            <w:bottom w:val="single" w:color="auto" w:sz="4" w:space="0"/>
-            <w:right w:val="single" w:color="auto" w:sz="4" w:space="0"/>
-            <w:insideH w:val="single" w:color="auto" w:sz="4" w:space="0"/>
-            <w:insideV w:val="single" w:color="auto" w:sz="4" w:space="0"/>
-          </w:tblBorders>
-          <w:tblLayout w:type="fixed"/>
-        </w:tblPrEx>
         <w:tc>
           <w:tcPr>
             <w:tcW w:w="562" w:type="dxa"/>
@@ -1188,17 +1315,6 @@
         </w:tc>
       </w:tr>
       <w:tr>
-        <w:tblPrEx>
-          <w:tblBorders>
-            <w:top w:val="single" w:color="auto" w:sz="4" w:space="0"/>
-            <w:left w:val="single" w:color="auto" w:sz="4" w:space="0"/>
-            <w:bottom w:val="single" w:color="auto" w:sz="4" w:space="0"/>
-            <w:right w:val="single" w:color="auto" w:sz="4" w:space="0"/>
-            <w:insideH w:val="single" w:color="auto" w:sz="4" w:space="0"/>
-            <w:insideV w:val="single" w:color="auto" w:sz="4" w:space="0"/>
-          </w:tblBorders>
-          <w:tblLayout w:type="fixed"/>
-        </w:tblPrEx>
         <w:tc>
           <w:tcPr>
             <w:tcW w:w="562" w:type="dxa"/>
@@ -1297,17 +1413,6 @@
         </w:tc>
       </w:tr>
       <w:tr>
-        <w:tblPrEx>
-          <w:tblBorders>
-            <w:top w:val="single" w:color="auto" w:sz="4" w:space="0"/>
-            <w:left w:val="single" w:color="auto" w:sz="4" w:space="0"/>
-            <w:bottom w:val="single" w:color="auto" w:sz="4" w:space="0"/>
-            <w:right w:val="single" w:color="auto" w:sz="4" w:space="0"/>
-            <w:insideH w:val="single" w:color="auto" w:sz="4" w:space="0"/>
-            <w:insideV w:val="single" w:color="auto" w:sz="4" w:space="0"/>
-          </w:tblBorders>
-          <w:tblLayout w:type="fixed"/>
-        </w:tblPrEx>
         <w:tc>
           <w:tcPr>
             <w:tcW w:w="562" w:type="dxa"/>
@@ -1406,17 +1511,6 @@
         </w:tc>
       </w:tr>
       <w:tr>
-        <w:tblPrEx>
-          <w:tblBorders>
-            <w:top w:val="single" w:color="auto" w:sz="4" w:space="0"/>
-            <w:left w:val="single" w:color="auto" w:sz="4" w:space="0"/>
-            <w:bottom w:val="single" w:color="auto" w:sz="4" w:space="0"/>
-            <w:right w:val="single" w:color="auto" w:sz="4" w:space="0"/>
-            <w:insideH w:val="single" w:color="auto" w:sz="4" w:space="0"/>
-            <w:insideV w:val="single" w:color="auto" w:sz="4" w:space="0"/>
-          </w:tblBorders>
-          <w:tblLayout w:type="fixed"/>
-        </w:tblPrEx>
         <w:tc>
           <w:tcPr>
             <w:tcW w:w="562" w:type="dxa"/>
@@ -1515,17 +1609,6 @@
         </w:tc>
       </w:tr>
       <w:tr>
-        <w:tblPrEx>
-          <w:tblBorders>
-            <w:top w:val="single" w:color="auto" w:sz="4" w:space="0"/>
-            <w:left w:val="single" w:color="auto" w:sz="4" w:space="0"/>
-            <w:bottom w:val="single" w:color="auto" w:sz="4" w:space="0"/>
-            <w:right w:val="single" w:color="auto" w:sz="4" w:space="0"/>
-            <w:insideH w:val="single" w:color="auto" w:sz="4" w:space="0"/>
-            <w:insideV w:val="single" w:color="auto" w:sz="4" w:space="0"/>
-          </w:tblBorders>
-          <w:tblLayout w:type="fixed"/>
-        </w:tblPrEx>
         <w:tc>
           <w:tcPr>
             <w:tcW w:w="562" w:type="dxa"/>
@@ -1624,17 +1707,6 @@
         </w:tc>
       </w:tr>
       <w:tr>
-        <w:tblPrEx>
-          <w:tblBorders>
-            <w:top w:val="single" w:color="auto" w:sz="4" w:space="0"/>
-            <w:left w:val="single" w:color="auto" w:sz="4" w:space="0"/>
-            <w:bottom w:val="single" w:color="auto" w:sz="4" w:space="0"/>
-            <w:right w:val="single" w:color="auto" w:sz="4" w:space="0"/>
-            <w:insideH w:val="single" w:color="auto" w:sz="4" w:space="0"/>
-            <w:insideV w:val="single" w:color="auto" w:sz="4" w:space="0"/>
-          </w:tblBorders>
-          <w:tblLayout w:type="fixed"/>
-        </w:tblPrEx>
         <w:tc>
           <w:tcPr>
             <w:tcW w:w="562" w:type="dxa"/>
@@ -1733,17 +1805,6 @@
         </w:tc>
       </w:tr>
       <w:tr>
-        <w:tblPrEx>
-          <w:tblBorders>
-            <w:top w:val="single" w:color="auto" w:sz="4" w:space="0"/>
-            <w:left w:val="single" w:color="auto" w:sz="4" w:space="0"/>
-            <w:bottom w:val="single" w:color="auto" w:sz="4" w:space="0"/>
-            <w:right w:val="single" w:color="auto" w:sz="4" w:space="0"/>
-            <w:insideH w:val="single" w:color="auto" w:sz="4" w:space="0"/>
-            <w:insideV w:val="single" w:color="auto" w:sz="4" w:space="0"/>
-          </w:tblBorders>
-          <w:tblLayout w:type="fixed"/>
-        </w:tblPrEx>
         <w:tc>
           <w:tcPr>
             <w:tcW w:w="562" w:type="dxa"/>
@@ -1842,17 +1903,6 @@
         </w:tc>
       </w:tr>
       <w:tr>
-        <w:tblPrEx>
-          <w:tblBorders>
-            <w:top w:val="single" w:color="auto" w:sz="4" w:space="0"/>
-            <w:left w:val="single" w:color="auto" w:sz="4" w:space="0"/>
-            <w:bottom w:val="single" w:color="auto" w:sz="4" w:space="0"/>
-            <w:right w:val="single" w:color="auto" w:sz="4" w:space="0"/>
-            <w:insideH w:val="single" w:color="auto" w:sz="4" w:space="0"/>
-            <w:insideV w:val="single" w:color="auto" w:sz="4" w:space="0"/>
-          </w:tblBorders>
-          <w:tblLayout w:type="fixed"/>
-        </w:tblPrEx>
         <w:tc>
           <w:tcPr>
             <w:tcW w:w="562" w:type="dxa"/>
@@ -1951,17 +2001,6 @@
         </w:tc>
       </w:tr>
       <w:tr>
-        <w:tblPrEx>
-          <w:tblBorders>
-            <w:top w:val="single" w:color="auto" w:sz="4" w:space="0"/>
-            <w:left w:val="single" w:color="auto" w:sz="4" w:space="0"/>
-            <w:bottom w:val="single" w:color="auto" w:sz="4" w:space="0"/>
-            <w:right w:val="single" w:color="auto" w:sz="4" w:space="0"/>
-            <w:insideH w:val="single" w:color="auto" w:sz="4" w:space="0"/>
-            <w:insideV w:val="single" w:color="auto" w:sz="4" w:space="0"/>
-          </w:tblBorders>
-          <w:tblLayout w:type="fixed"/>
-        </w:tblPrEx>
         <w:tc>
           <w:tcPr>
             <w:tcW w:w="562" w:type="dxa"/>
@@ -2060,17 +2099,6 @@
         </w:tc>
       </w:tr>
       <w:tr>
-        <w:tblPrEx>
-          <w:tblBorders>
-            <w:top w:val="single" w:color="auto" w:sz="4" w:space="0"/>
-            <w:left w:val="single" w:color="auto" w:sz="4" w:space="0"/>
-            <w:bottom w:val="single" w:color="auto" w:sz="4" w:space="0"/>
-            <w:right w:val="single" w:color="auto" w:sz="4" w:space="0"/>
-            <w:insideH w:val="single" w:color="auto" w:sz="4" w:space="0"/>
-            <w:insideV w:val="single" w:color="auto" w:sz="4" w:space="0"/>
-          </w:tblBorders>
-          <w:tblLayout w:type="fixed"/>
-        </w:tblPrEx>
         <w:tc>
           <w:tcPr>
             <w:tcW w:w="562" w:type="dxa"/>
@@ -2169,17 +2197,6 @@
         </w:tc>
       </w:tr>
       <w:tr>
-        <w:tblPrEx>
-          <w:tblBorders>
-            <w:top w:val="single" w:color="auto" w:sz="4" w:space="0"/>
-            <w:left w:val="single" w:color="auto" w:sz="4" w:space="0"/>
-            <w:bottom w:val="single" w:color="auto" w:sz="4" w:space="0"/>
-            <w:right w:val="single" w:color="auto" w:sz="4" w:space="0"/>
-            <w:insideH w:val="single" w:color="auto" w:sz="4" w:space="0"/>
-            <w:insideV w:val="single" w:color="auto" w:sz="4" w:space="0"/>
-          </w:tblBorders>
-          <w:tblLayout w:type="fixed"/>
-        </w:tblPrEx>
         <w:tc>
           <w:tcPr>
             <w:tcW w:w="562" w:type="dxa"/>
@@ -2278,17 +2295,6 @@
         </w:tc>
       </w:tr>
       <w:tr>
-        <w:tblPrEx>
-          <w:tblBorders>
-            <w:top w:val="single" w:color="auto" w:sz="4" w:space="0"/>
-            <w:left w:val="single" w:color="auto" w:sz="4" w:space="0"/>
-            <w:bottom w:val="single" w:color="auto" w:sz="4" w:space="0"/>
-            <w:right w:val="single" w:color="auto" w:sz="4" w:space="0"/>
-            <w:insideH w:val="single" w:color="auto" w:sz="4" w:space="0"/>
-            <w:insideV w:val="single" w:color="auto" w:sz="4" w:space="0"/>
-          </w:tblBorders>
-          <w:tblLayout w:type="fixed"/>
-        </w:tblPrEx>
         <w:tc>
           <w:tcPr>
             <w:tcW w:w="562" w:type="dxa"/>
@@ -2398,14 +2404,191 @@
         </w:rPr>
       </w:pPr>
     </w:p>
+    <w:p>
+      <w:pPr>
+        <w:spacing w:after="0" w:line="360" w:lineRule="auto"/>
+        <w:rPr>
+          <w:rFonts w:ascii="Times New Roman" w:hAnsi="Times New Roman" w:cs="Times New Roman"/>
+          <w:b/>
+          <w:sz w:val="24"/>
+          <w:szCs w:val="24"/>
+        </w:rPr>
+      </w:pPr>
+      <w:r>
+        <w:rPr>
+          <w:rFonts w:ascii="Times New Roman" w:hAnsi="Times New Roman" w:eastAsia="Calibri" w:cs="Times New Roman"/>
+          <w:b/>
+          <w:sz w:val="24"/>
+          <w:szCs w:val="24"/>
+          <w:lang w:eastAsia="en-US" w:bidi="ar-SA"/>
+        </w:rPr>
+        <w:pict>
+          <v:shape id="Picture 1" o:spid="_x0000_s1026" type="#_x0000_t75" style="position:absolute;left:0;margin-left:-11.2pt;margin-top:14.75pt;height:606.85pt;width:420.95pt;rotation:0f;z-index:251658240;" o:ole="f" fillcolor="#FFFFFF" filled="f" o:preferrelative="t" stroked="f" coordorigin="0,0" coordsize="21600,21600">
+            <v:fill on="f" color2="#FFFFFF" focus="0%"/>
+            <v:imagedata gain="65536f" blacklevel="0f" gamma="0" o:title="Usecase diagram" r:id="rId5"/>
+            <o:lock v:ext="edit" position="f" selection="f" grouping="f" rotation="f" cropping="f" text="f" aspectratio="t"/>
+          </v:shape>
+        </w:pict>
+      </w:r>
+      <w:r>
+        <w:rPr>
+          <w:rFonts w:ascii="Times New Roman" w:hAnsi="Times New Roman" w:cs="Times New Roman"/>
+          <w:b/>
+          <w:sz w:val="24"/>
+          <w:szCs w:val="24"/>
+        </w:rPr>
+        <w:t>3.2.3</w:t>
+      </w:r>
+      <w:r>
+        <w:rPr>
+          <w:rFonts w:ascii="Times New Roman" w:hAnsi="Times New Roman" w:cs="Times New Roman"/>
+          <w:b/>
+          <w:sz w:val="24"/>
+          <w:szCs w:val="24"/>
+        </w:rPr>
+        <w:tab/>
+      </w:r>
+      <w:r>
+        <w:rPr>
+          <w:rFonts w:ascii="Times New Roman" w:hAnsi="Times New Roman" w:cs="Times New Roman"/>
+          <w:b/>
+          <w:i/>
+          <w:iCs/>
+          <w:sz w:val="24"/>
+          <w:szCs w:val="24"/>
+        </w:rPr>
+        <w:t>Use Case</w:t>
+      </w:r>
+      <w:r>
+        <w:rPr>
+          <w:rFonts w:ascii="Times New Roman" w:hAnsi="Times New Roman" w:cs="Times New Roman"/>
+          <w:b/>
+          <w:sz w:val="24"/>
+          <w:szCs w:val="24"/>
+        </w:rPr>
+        <w:t xml:space="preserve"> Diagram</w:t>
+      </w:r>
+    </w:p>
+    <w:p>
+      <w:pPr>
+        <w:spacing w:after="0" w:line="360" w:lineRule="auto"/>
+        <w:rPr>
+          <w:rFonts w:ascii="Times New Roman" w:hAnsi="Times New Roman" w:cs="Times New Roman"/>
+          <w:b/>
+          <w:sz w:val="24"/>
+          <w:szCs w:val="24"/>
+        </w:rPr>
+      </w:pPr>
+      <w:bookmarkStart w:id="0" w:name="_GoBack"/>
+    </w:p>
+    <w:bookmarkEnd w:id="0"/>
     <w:sectPr>
       <w:pgSz w:w="11906" w:h="16838"/>
-      <w:pgMar w:top="1440" w:right="1440" w:bottom="1440" w:left="1440" w:header="708" w:footer="708" w:gutter="0"/>
-      <w:cols w:space="708" w:num="1"/>
+      <w:pgMar w:top="1701" w:right="1701" w:bottom="1701" w:left="2268" w:header="708" w:footer="709" w:gutter="0"/>
+      <w:paperSrc w:first="0" w:other="0"/>
+      <w:cols w:space="0" w:num="1"/>
+      <w:rtlGutter w:val="0"/>
       <w:docGrid w:linePitch="360" w:charSpace="0"/>
     </w:sectPr>
   </w:body>
 </w:document>
+</file>
+
+<file path=word/numbering.xml><?xml version="1.0" encoding="utf-8"?>
+<w:numbering xmlns:wpc="http://schemas.microsoft.com/office/word/2010/wordprocessingCanvas" xmlns:mc="http://schemas.openxmlformats.org/markup-compatibility/2006" xmlns:o="urn:schemas-microsoft-com:office:office" xmlns:r="http://schemas.openxmlformats.org/officeDocument/2006/relationships" xmlns:m="http://schemas.openxmlformats.org/officeDocument/2006/math" xmlns:v="urn:schemas-microsoft-com:vml" xmlns:wp14="http://schemas.microsoft.com/office/word/2010/wordprocessingDrawing" xmlns:wp="http://schemas.openxmlformats.org/drawingml/2006/wordprocessingDrawing" xmlns:w10="urn:schemas-microsoft-com:office:word" xmlns:w="http://schemas.openxmlformats.org/wordprocessingml/2006/main" xmlns:w14="http://schemas.microsoft.com/office/word/2010/wordml" xmlns:wpg="http://schemas.microsoft.com/office/word/2010/wordprocessingGroup" xmlns:wpi="http://schemas.microsoft.com/office/word/2010/wordprocessingInk" xmlns:wne="http://schemas.microsoft.com/office/word/2006/wordml" xmlns:wps="http://schemas.microsoft.com/office/word/2010/wordprocessingShape" mc:Ignorable="w14 wp14">
+  <w:abstractNum w:abstractNumId="1188904283">
+    <w:nsid w:val="46DD3D5B"/>
+    <w:multiLevelType w:val="multilevel"/>
+    <w:tmpl w:val="46DD3D5B"/>
+    <w:lvl w:ilvl="0" w:tentative="1">
+      <w:start w:val="1"/>
+      <w:numFmt w:val="decimal"/>
+      <w:lvlText w:val="%1."/>
+      <w:lvlJc w:val="left"/>
+      <w:pPr>
+        <w:ind w:left="1080" w:hanging="360"/>
+      </w:pPr>
+      <w:rPr>
+        <w:rFonts w:hint="default"/>
+      </w:rPr>
+    </w:lvl>
+    <w:lvl w:ilvl="1" w:tentative="1">
+      <w:start w:val="1"/>
+      <w:numFmt w:val="lowerLetter"/>
+      <w:lvlText w:val="%2."/>
+      <w:lvlJc w:val="left"/>
+      <w:pPr>
+        <w:ind w:left="1800" w:hanging="360"/>
+      </w:pPr>
+    </w:lvl>
+    <w:lvl w:ilvl="2" w:tentative="1">
+      <w:start w:val="1"/>
+      <w:numFmt w:val="lowerRoman"/>
+      <w:lvlText w:val="%3."/>
+      <w:lvlJc w:val="right"/>
+      <w:pPr>
+        <w:ind w:left="2520" w:hanging="180"/>
+      </w:pPr>
+    </w:lvl>
+    <w:lvl w:ilvl="3" w:tentative="1">
+      <w:start w:val="1"/>
+      <w:numFmt w:val="decimal"/>
+      <w:lvlText w:val="%4."/>
+      <w:lvlJc w:val="left"/>
+      <w:pPr>
+        <w:ind w:left="3240" w:hanging="360"/>
+      </w:pPr>
+    </w:lvl>
+    <w:lvl w:ilvl="4" w:tentative="1">
+      <w:start w:val="1"/>
+      <w:numFmt w:val="lowerLetter"/>
+      <w:lvlText w:val="%5."/>
+      <w:lvlJc w:val="left"/>
+      <w:pPr>
+        <w:ind w:left="3960" w:hanging="360"/>
+      </w:pPr>
+    </w:lvl>
+    <w:lvl w:ilvl="5" w:tentative="1">
+      <w:start w:val="1"/>
+      <w:numFmt w:val="lowerRoman"/>
+      <w:lvlText w:val="%6."/>
+      <w:lvlJc w:val="right"/>
+      <w:pPr>
+        <w:ind w:left="4680" w:hanging="180"/>
+      </w:pPr>
+    </w:lvl>
+    <w:lvl w:ilvl="6" w:tentative="1">
+      <w:start w:val="1"/>
+      <w:numFmt w:val="decimal"/>
+      <w:lvlText w:val="%7."/>
+      <w:lvlJc w:val="left"/>
+      <w:pPr>
+        <w:ind w:left="5400" w:hanging="360"/>
+      </w:pPr>
+    </w:lvl>
+    <w:lvl w:ilvl="7" w:tentative="1">
+      <w:start w:val="1"/>
+      <w:numFmt w:val="lowerLetter"/>
+      <w:lvlText w:val="%8."/>
+      <w:lvlJc w:val="left"/>
+      <w:pPr>
+        <w:ind w:left="6120" w:hanging="360"/>
+      </w:pPr>
+    </w:lvl>
+    <w:lvl w:ilvl="8" w:tentative="1">
+      <w:start w:val="1"/>
+      <w:numFmt w:val="lowerRoman"/>
+      <w:lvlText w:val="%9."/>
+      <w:lvlJc w:val="right"/>
+      <w:pPr>
+        <w:ind w:left="6840" w:hanging="180"/>
+      </w:pPr>
+    </w:lvl>
+  </w:abstractNum>
+  <w:num w:numId="1">
+    <w:abstractNumId w:val="1188904283"/>
+  </w:num>
+</w:numbering>
 </file>
 
 <file path=word/styles.xml><?xml version="1.0" encoding="utf-8"?>
@@ -2484,7 +2667,7 @@
     <w:lsdException w:qFormat="1" w:unhideWhenUsed="0" w:uiPriority="10" w:semiHidden="0" w:name="Title"/>
     <w:lsdException w:uiPriority="0" w:name="Closing"/>
     <w:lsdException w:uiPriority="0" w:name="Signature"/>
-    <w:lsdException w:uiPriority="1" w:name="Default Paragraph Font"/>
+    <w:lsdException w:uiPriority="1" w:semiHidden="0" w:name="Default Paragraph Font"/>
     <w:lsdException w:uiPriority="0" w:name="Body Text"/>
     <w:lsdException w:uiPriority="0" w:name="Body Text Indent"/>
     <w:lsdException w:uiPriority="0" w:name="List Continue"/>
@@ -2522,7 +2705,7 @@
     <w:lsdException w:uiPriority="0" w:name="HTML Sample"/>
     <w:lsdException w:uiPriority="0" w:name="HTML Typewriter"/>
     <w:lsdException w:uiPriority="0" w:name="HTML Variable"/>
-    <w:lsdException w:uiPriority="99" w:name="Normal Table"/>
+    <w:lsdException w:uiPriority="99" w:semiHidden="0" w:name="Normal Table"/>
     <w:lsdException w:uiPriority="0" w:name="annotation subject"/>
     <w:lsdException w:uiPriority="0" w:name="Table Simple 1"/>
     <w:lsdException w:uiPriority="0" w:name="Table Simple 2"/>
@@ -2676,10 +2859,10 @@
       <w:spacing w:after="160" w:line="259" w:lineRule="auto"/>
     </w:pPr>
     <w:rPr>
-      <w:rFonts w:ascii="Calibri" w:hAnsi="Calibri" w:eastAsia="Calibri"/>
+      <w:rFonts w:ascii="Calibri" w:hAnsi="Calibri" w:eastAsia="Calibri" w:cs="Times New Roman"/>
       <w:sz w:val="22"/>
       <w:szCs w:val="22"/>
-      <w:lang w:eastAsia="en-US" w:bidi="ar-SA"/>
+      <w:lang w:val="en-US" w:eastAsia="en-US" w:bidi="ar-SA"/>
     </w:rPr>
   </w:style>
   <w:style w:type="character" w:default="1" w:styleId="2">
@@ -2701,9 +2884,6 @@
         <w:right w:w="108" w:type="dxa"/>
       </w:tblCellMar>
     </w:tblPr>
-    <w:tcPr>
-      <w:textDirection w:val="lrTb"/>
-    </w:tcPr>
   </w:style>
   <w:style w:type="table" w:styleId="4">
     <w:name w:val="Table Grid"/>
@@ -2731,8 +2911,18 @@
       </w:tblCellMar>
     </w:tblPr>
     <w:tcPr>
-      <w:textDirection w:val="lrTb"/>
+      <w:textDirection w:val="btLr"/>
     </w:tcPr>
+  </w:style>
+  <w:style w:type="paragraph" w:customStyle="1" w:styleId="5">
+    <w:name w:val="List Paragraph1"/>
+    <w:basedOn w:val="1"/>
+    <w:qFormat/>
+    <w:uiPriority w:val="34"/>
+    <w:pPr>
+      <w:ind w:left="720"/>
+      <w:contextualSpacing/>
+    </w:pPr>
   </w:style>
 </w:styles>
 </file>

</xml_diff>